<commit_message>
Reformatting - paper organization
</commit_message>
<xml_diff>
--- a/Core Papers/Relational Bundles, Functions, and Strings/Strings, Lines, Loops, Dimensions, Relational Bundles.docx
+++ b/Core Papers/Relational Bundles, Functions, and Strings/Strings, Lines, Loops, Dimensions, Relational Bundles.docx
@@ -3,461 +3,801 @@
 <w:document xmlns:wpc="http://schemas.microsoft.com/office/word/2010/wordprocessingCanvas" xmlns:cx="http://schemas.microsoft.com/office/drawing/2014/chartex" xmlns:cx1="http://schemas.microsoft.com/office/drawing/2015/9/8/chartex" xmlns:cx2="http://schemas.microsoft.com/office/drawing/2015/10/21/chartex" xmlns:cx3="http://schemas.microsoft.com/office/drawing/2016/5/9/chartex" xmlns:cx4="http://schemas.microsoft.com/office/drawing/2016/5/10/chartex" xmlns:cx5="http://schemas.microsoft.com/office/drawing/2016/5/11/chartex" xmlns:cx6="http://schemas.microsoft.com/office/drawing/2016/5/12/chartex" xmlns:cx7="http://schemas.microsoft.com/office/drawing/2016/5/13/chartex" xmlns:cx8="http://schemas.microsoft.com/office/drawing/2016/5/14/chartex" xmlns:mc="http://schemas.openxmlformats.org/markup-compatibility/2006" xmlns:aink="http://schemas.microsoft.com/office/drawing/2016/ink" xmlns:am3d="http://schemas.microsoft.com/office/drawing/2017/model3d" xmlns:o="urn:schemas-microsoft-com:office:office" xmlns:r="http://schemas.openxmlformats.org/officeDocument/2006/relationships" xmlns:m="http://schemas.openxmlformats.org/officeDocument/2006/math" xmlns:v="urn:schemas-microsoft-com:vml" xmlns:wp14="http://schemas.microsoft.com/office/word/2010/wordprocessingDrawing" xmlns:wp="http://schemas.openxmlformats.org/drawingml/2006/wordprocessingDrawing" xmlns:w10="urn:schemas-microsoft-com:office:word" xmlns:w="http://schemas.openxmlformats.org/wordprocessingml/2006/main" xmlns:w14="http://schemas.microsoft.com/office/word/2010/wordml" xmlns:w15="http://schemas.microsoft.com/office/word/2012/wordml" xmlns:w16cid="http://schemas.microsoft.com/office/word/2016/wordml/cid" xmlns:w16se="http://schemas.microsoft.com/office/word/2015/wordml/symex" xmlns:wpg="http://schemas.microsoft.com/office/word/2010/wordprocessingGroup" xmlns:wpi="http://schemas.microsoft.com/office/word/2010/wordprocessingInk" xmlns:wne="http://schemas.microsoft.com/office/word/2006/wordml" xmlns:wps="http://schemas.microsoft.com/office/word/2010/wordprocessingShape" mc:Ignorable="w14 w15 w16se w16cid wp14">
   <w:body>
     <w:p>
-      <w:r>
-        <w:t xml:space="preserve">The greatest fallacy was falling to recognize the structure of the </w:t>
-      </w:r>
-      <w:r>
-        <w:rPr>
-          <w:i/>
-        </w:rPr>
-        <w:t>dot</w:t>
-      </w:r>
-      <w:r>
-        <w:t xml:space="preserve">: the </w:t>
-      </w:r>
-      <w:r>
-        <w:rPr>
-          <w:i/>
-        </w:rPr>
-        <w:t>atom</w:t>
-      </w:r>
-      <w:r>
-        <w:t xml:space="preserve">. Most of the mystery throughout human time was trying to make sense of this thing. </w:t>
-      </w:r>
-      <w:r>
-        <w:rPr>
-          <w:i/>
-        </w:rPr>
-        <w:t xml:space="preserve">Ex nihil </w:t>
-      </w:r>
-      <w:proofErr w:type="spellStart"/>
-      <w:r>
-        <w:rPr>
-          <w:i/>
-        </w:rPr>
-        <w:t>nihil</w:t>
-      </w:r>
-      <w:proofErr w:type="spellEnd"/>
-      <w:r>
-        <w:t xml:space="preserve"> – seemingly nothing. That is why Democritus laughs! But through that process, we (you </w:t>
-      </w:r>
-      <w:r>
-        <w:t xml:space="preserve">– the reader - </w:t>
-      </w:r>
-      <w:r>
-        <w:t>and I) have gained our redemption at least in some sense and it is ongoing</w:t>
-      </w:r>
-      <w:r>
-        <w:t>.</w:t>
+      <w:pPr>
+        <w:jc w:val="center"/>
+        <w:rPr>
+          <w:rFonts w:ascii="Garamond" w:hAnsi="Garamond" w:cstheme="majorHAnsi"/>
+          <w:b/>
+          <w:sz w:val="44"/>
+          <w:szCs w:val="44"/>
+        </w:rPr>
+      </w:pPr>
+      <w:r>
+        <w:rPr>
+          <w:rFonts w:ascii="Garamond" w:hAnsi="Garamond" w:cstheme="majorHAnsi"/>
+          <w:b/>
+          <w:sz w:val="44"/>
+          <w:szCs w:val="44"/>
+        </w:rPr>
+        <w:t>Strings, Lines, Loops, Dimensions, and Relational Bundles</w:t>
       </w:r>
     </w:p>
     <w:p>
-      <w:r>
-        <w:rPr>
-          <w:b/>
-        </w:rPr>
-        <w:t>[0.0.1]</w:t>
-      </w:r>
-      <w:r>
-        <w:t xml:space="preserve"> </w:t>
-      </w:r>
-      <w:r>
-        <w:t xml:space="preserve">A </w:t>
-      </w:r>
-      <w:r>
-        <w:rPr>
-          <w:i/>
-        </w:rPr>
-        <w:t>dot</w:t>
-      </w:r>
-      <w:r>
-        <w:t xml:space="preserve"> is </w:t>
-      </w:r>
-      <w:r>
-        <w:rPr>
-          <w:b/>
-        </w:rPr>
-        <w:t>not</w:t>
-      </w:r>
-      <w:r>
-        <w:t xml:space="preserve"> a </w:t>
-      </w:r>
-      <w:r>
-        <w:rPr>
-          <w:i/>
-        </w:rPr>
-        <w:t>point</w:t>
-      </w:r>
-      <w:r>
-        <w:t xml:space="preserve"> but a </w:t>
-      </w:r>
-      <w:r>
-        <w:rPr>
-          <w:i/>
-        </w:rPr>
-        <w:t>circle</w:t>
-      </w:r>
-      <w:r>
-        <w:t xml:space="preserve"> (or like the </w:t>
-      </w:r>
-      <w:r>
-        <w:rPr>
-          <w:i/>
-        </w:rPr>
-        <w:t>infinity</w:t>
-      </w:r>
-      <w:r>
-        <w:t xml:space="preserve"> symbol).</w:t>
-      </w:r>
-      <w:r>
-        <w:t xml:space="preserve"> A “self-subsisting” </w:t>
-      </w:r>
-      <w:r>
-        <w:rPr>
-          <w:i/>
-        </w:rPr>
-        <w:t>closed</w:t>
-      </w:r>
-      <w:r>
-        <w:t xml:space="preserve">, </w:t>
-      </w:r>
-      <w:r>
-        <w:rPr>
-          <w:i/>
-        </w:rPr>
-        <w:t>one</w:t>
-      </w:r>
-      <w:r>
-        <w:rPr>
-          <w:i/>
-        </w:rPr>
-        <w:t>-</w:t>
-      </w:r>
-      <w:r>
-        <w:rPr>
-          <w:i/>
-        </w:rPr>
-        <w:t>dimensional</w:t>
-      </w:r>
-      <w:r>
-        <w:t xml:space="preserve">, </w:t>
-      </w:r>
-      <w:r>
-        <w:t>thing</w:t>
-      </w:r>
-      <w:r>
-        <w:t xml:space="preserve"> – this is a </w:t>
-      </w:r>
-      <w:r>
-        <w:rPr>
-          <w:i/>
-        </w:rPr>
-        <w:t>string</w:t>
-      </w:r>
-      <w:r>
-        <w:t xml:space="preserve"> (per string theory) and a kind of closed </w:t>
-      </w:r>
-      <w:r>
-        <w:rPr>
-          <w:i/>
-        </w:rPr>
-        <w:t>loop</w:t>
-      </w:r>
-      <w:r>
-        <w:t>.</w:t>
-      </w:r>
-      <w:r>
-        <w:t xml:space="preserve"> There is no space to it though we are forced to think in our mind of it as a </w:t>
-      </w:r>
-      <w:r>
-        <w:rPr>
-          <w:i/>
-        </w:rPr>
-        <w:t>circle</w:t>
-      </w:r>
-      <w:r>
-        <w:t xml:space="preserve"> (a line with </w:t>
-      </w:r>
-      <w:r>
-        <w:rPr>
-          <w:i/>
-        </w:rPr>
-        <w:t>space</w:t>
-      </w:r>
-      <w:r>
-        <w:t xml:space="preserve"> between evenly proportioned between every opposite part of the line</w:t>
-      </w:r>
-      <w:r>
-        <w:t xml:space="preserve"> that can be finitely represented but infinite</w:t>
-      </w:r>
-      <w:r>
-        <w:t xml:space="preserve"> traversed</w:t>
-      </w:r>
-      <w:r>
-        <w:t>).</w:t>
-      </w:r>
-      <w:r>
-        <w:t xml:space="preserve"> The </w:t>
-      </w:r>
-      <w:r>
-        <w:rPr>
-          <w:i/>
-        </w:rPr>
-        <w:t>infinity</w:t>
-      </w:r>
-      <w:r>
-        <w:t xml:space="preserve"> symbol (and is that realization not infinite in value –  that has made such a great joke of the foolish species humanity?)</w:t>
-      </w:r>
-      <w:r>
-        <w:t>.</w:t>
+      <w:pPr>
+        <w:jc w:val="center"/>
+        <w:rPr>
+          <w:rFonts w:ascii="Garamond" w:hAnsi="Garamond" w:cstheme="majorHAnsi"/>
+          <w:sz w:val="24"/>
+          <w:szCs w:val="24"/>
+        </w:rPr>
+      </w:pPr>
+      <w:r>
+        <w:rPr>
+          <w:rFonts w:ascii="Garamond" w:hAnsi="Garamond" w:cstheme="majorHAnsi"/>
+          <w:sz w:val="24"/>
+          <w:szCs w:val="24"/>
+        </w:rPr>
+        <w:t xml:space="preserve">Adam </w:t>
+      </w:r>
+      <w:proofErr w:type="spellStart"/>
+      <w:r>
+        <w:rPr>
+          <w:rFonts w:ascii="Garamond" w:hAnsi="Garamond" w:cstheme="majorHAnsi"/>
+          <w:sz w:val="24"/>
+          <w:szCs w:val="24"/>
+        </w:rPr>
+        <w:t>InTae</w:t>
+      </w:r>
+      <w:proofErr w:type="spellEnd"/>
+      <w:r>
+        <w:rPr>
+          <w:rFonts w:ascii="Garamond" w:hAnsi="Garamond" w:cstheme="majorHAnsi"/>
+          <w:sz w:val="24"/>
+          <w:szCs w:val="24"/>
+        </w:rPr>
+        <w:t xml:space="preserve"> Gerard</w:t>
+      </w:r>
+      <w:r>
+        <w:rPr>
+          <w:rStyle w:val="FootnoteReference"/>
+          <w:rFonts w:ascii="Garamond" w:hAnsi="Garamond" w:cstheme="majorHAnsi"/>
+          <w:sz w:val="24"/>
+          <w:szCs w:val="24"/>
+        </w:rPr>
+        <w:footnoteReference w:id="1"/>
       </w:r>
     </w:p>
     <w:p>
-      <w:r>
-        <w:rPr>
+      <w:pPr>
+        <w:pStyle w:val="ListParagraph"/>
+        <w:numPr>
+          <w:ilvl w:val="0"/>
+          <w:numId w:val="1"/>
+        </w:numPr>
+        <w:rPr>
+          <w:rFonts w:ascii="Garamond" w:hAnsi="Garamond"/>
           <w:b/>
-        </w:rPr>
-        <w:t>[0.</w:t>
-      </w:r>
-      <w:r>
-        <w:rPr>
+          <w:sz w:val="32"/>
+          <w:szCs w:val="32"/>
+        </w:rPr>
+      </w:pPr>
+      <w:r>
+        <w:rPr>
+          <w:rFonts w:ascii="Garamond" w:hAnsi="Garamond"/>
           <w:b/>
-        </w:rPr>
-        <w:t>0.</w:t>
-      </w:r>
-      <w:r>
-        <w:rPr>
+          <w:sz w:val="32"/>
+          <w:szCs w:val="32"/>
+        </w:rPr>
+        <w:t>Introduction</w:t>
+      </w:r>
+    </w:p>
+    <w:p>
+      <w:pPr>
+        <w:rPr>
+          <w:rFonts w:ascii="Garamond" w:hAnsi="Garamond"/>
+        </w:rPr>
+      </w:pPr>
+      <w:r>
+        <w:rPr>
+          <w:rFonts w:ascii="Garamond" w:hAnsi="Garamond"/>
+        </w:rPr>
+        <w:t xml:space="preserve">The greatest fallacy was falling to recognize the structure of the </w:t>
+      </w:r>
+      <w:r>
+        <w:rPr>
+          <w:rFonts w:ascii="Garamond" w:hAnsi="Garamond"/>
+          <w:i/>
+        </w:rPr>
+        <w:t>dot</w:t>
+      </w:r>
+      <w:r>
+        <w:rPr>
+          <w:rFonts w:ascii="Garamond" w:hAnsi="Garamond"/>
+        </w:rPr>
+        <w:t xml:space="preserve">: the </w:t>
+      </w:r>
+      <w:r>
+        <w:rPr>
+          <w:rFonts w:ascii="Garamond" w:hAnsi="Garamond"/>
+          <w:i/>
+        </w:rPr>
+        <w:t>atom</w:t>
+      </w:r>
+      <w:r>
+        <w:rPr>
+          <w:rFonts w:ascii="Garamond" w:hAnsi="Garamond"/>
+        </w:rPr>
+        <w:t xml:space="preserve">. Most of the mystery throughout human time was trying to make sense of this thing. </w:t>
+      </w:r>
+      <w:r>
+        <w:rPr>
+          <w:rFonts w:ascii="Garamond" w:hAnsi="Garamond"/>
+          <w:i/>
+        </w:rPr>
+        <w:t xml:space="preserve">Ex nihil </w:t>
+      </w:r>
+      <w:proofErr w:type="spellStart"/>
+      <w:r>
+        <w:rPr>
+          <w:rFonts w:ascii="Garamond" w:hAnsi="Garamond"/>
+          <w:i/>
+        </w:rPr>
+        <w:t>nihil</w:t>
+      </w:r>
+      <w:proofErr w:type="spellEnd"/>
+      <w:r>
+        <w:rPr>
+          <w:rFonts w:ascii="Garamond" w:hAnsi="Garamond"/>
+        </w:rPr>
+        <w:t xml:space="preserve"> – seemingly nothing. That is why Democritus laughs! But through that process, we (you </w:t>
+      </w:r>
+      <w:r>
+        <w:rPr>
+          <w:rFonts w:ascii="Garamond" w:hAnsi="Garamond"/>
+        </w:rPr>
+        <w:t xml:space="preserve">– the reader - </w:t>
+      </w:r>
+      <w:r>
+        <w:rPr>
+          <w:rFonts w:ascii="Garamond" w:hAnsi="Garamond"/>
+        </w:rPr>
+        <w:t>and I) have gained our redemption at least in some sense and it is ongoing</w:t>
+      </w:r>
+      <w:r>
+        <w:rPr>
+          <w:rFonts w:ascii="Garamond" w:hAnsi="Garamond"/>
+        </w:rPr>
+        <w:t>.</w:t>
+      </w:r>
+    </w:p>
+    <w:p>
+      <w:pPr>
+        <w:rPr>
+          <w:rFonts w:ascii="Garamond" w:hAnsi="Garamond"/>
+        </w:rPr>
+      </w:pPr>
+      <w:r>
+        <w:rPr>
+          <w:rFonts w:ascii="Garamond" w:hAnsi="Garamond"/>
           <w:b/>
         </w:rPr>
-        <w:t>2</w:t>
-      </w:r>
-      <w:r>
-        <w:rPr>
+        <w:t>[0.0.1]</w:t>
+      </w:r>
+      <w:r>
+        <w:rPr>
+          <w:rFonts w:ascii="Garamond" w:hAnsi="Garamond"/>
+        </w:rPr>
+        <w:t xml:space="preserve"> </w:t>
+      </w:r>
+      <w:r>
+        <w:rPr>
+          <w:rFonts w:ascii="Garamond" w:hAnsi="Garamond"/>
+        </w:rPr>
+        <w:t xml:space="preserve">A </w:t>
+      </w:r>
+      <w:r>
+        <w:rPr>
+          <w:rFonts w:ascii="Garamond" w:hAnsi="Garamond"/>
+          <w:i/>
+        </w:rPr>
+        <w:t>dot</w:t>
+      </w:r>
+      <w:r>
+        <w:rPr>
+          <w:rFonts w:ascii="Garamond" w:hAnsi="Garamond"/>
+        </w:rPr>
+        <w:t xml:space="preserve"> is </w:t>
+      </w:r>
+      <w:r>
+        <w:rPr>
+          <w:rFonts w:ascii="Garamond" w:hAnsi="Garamond"/>
           <w:b/>
         </w:rPr>
-        <w:t>]</w:t>
-      </w:r>
-      <w:r>
-        <w:t xml:space="preserve"> When a one-dimensional thing </w:t>
-      </w:r>
-      <w:r>
-        <w:rPr>
-          <w:i/>
-        </w:rPr>
-        <w:t>is put in such a way</w:t>
-      </w:r>
-      <w:r>
-        <w:t xml:space="preserve"> </w:t>
-      </w:r>
-      <w:r>
-        <w:t>to create</w:t>
-      </w:r>
-      <w:r>
-        <w:t xml:space="preserve"> </w:t>
-      </w:r>
-      <w:r>
-        <w:t>two</w:t>
-      </w:r>
-      <w:r>
-        <w:t>-dimensional thing or n-dimensional thing</w:t>
-      </w:r>
-      <w:r>
-        <w:t xml:space="preserve"> – there is </w:t>
-      </w:r>
-      <w:r>
-        <w:rPr>
-          <w:i/>
-        </w:rPr>
-        <w:t>space</w:t>
-      </w:r>
-      <w:r>
-        <w:t xml:space="preserve"> – via a </w:t>
-      </w:r>
-      <w:r>
-        <w:rPr>
-          <w:i/>
-        </w:rPr>
-        <w:t>hologram</w:t>
-      </w:r>
-      <w:r>
-        <w:t xml:space="preserve"> (we</w:t>
-      </w:r>
-      <w:r>
-        <w:t>, you the reader and I,</w:t>
+        <w:t>not</w:t>
+      </w:r>
+      <w:r>
+        <w:rPr>
+          <w:rFonts w:ascii="Garamond" w:hAnsi="Garamond"/>
+        </w:rPr>
+        <w:t xml:space="preserve"> a </w:t>
+      </w:r>
+      <w:r>
+        <w:rPr>
+          <w:rFonts w:ascii="Garamond" w:hAnsi="Garamond"/>
+          <w:i/>
+        </w:rPr>
+        <w:t>point</w:t>
+      </w:r>
+      <w:r>
+        <w:rPr>
+          <w:rFonts w:ascii="Garamond" w:hAnsi="Garamond"/>
+        </w:rPr>
+        <w:t xml:space="preserve"> but a </w:t>
+      </w:r>
+      <w:r>
+        <w:rPr>
+          <w:rFonts w:ascii="Garamond" w:hAnsi="Garamond"/>
+          <w:i/>
+        </w:rPr>
+        <w:t>circle</w:t>
+      </w:r>
+      <w:r>
+        <w:rPr>
+          <w:rFonts w:ascii="Garamond" w:hAnsi="Garamond"/>
+        </w:rPr>
+        <w:t xml:space="preserve"> (or like the </w:t>
+      </w:r>
+      <w:r>
+        <w:rPr>
+          <w:rFonts w:ascii="Garamond" w:hAnsi="Garamond"/>
+          <w:i/>
+        </w:rPr>
+        <w:t>infin</w:t>
       </w:r>
       <w:bookmarkStart w:id="0" w:name="_GoBack"/>
       <w:bookmarkEnd w:id="0"/>
       <w:r>
-        <w:t xml:space="preserve"> can draw an </w:t>
-      </w:r>
-      <w:r>
-        <w:rPr>
-          <w:i/>
-        </w:rPr>
-        <w:t>n-dimensional</w:t>
-      </w:r>
-      <w:r>
-        <w:t xml:space="preserve"> thing using </w:t>
-      </w:r>
-      <w:r>
-        <w:rPr>
-          <w:i/>
-        </w:rPr>
-        <w:t>n-1 dimensions</w:t>
-      </w:r>
-      <w:r>
-        <w:t xml:space="preserve">). This is the hint of </w:t>
-      </w:r>
-      <w:r>
-        <w:t xml:space="preserve">ontic </w:t>
-      </w:r>
-      <w:r>
-        <w:rPr>
-          <w:i/>
-        </w:rPr>
-        <w:t>structuralism</w:t>
-      </w:r>
-      <w:r>
-        <w:t xml:space="preserve"> – that there are no totally </w:t>
-      </w:r>
-      <w:r>
-        <w:rPr>
-          <w:i/>
-        </w:rPr>
-        <w:t>free-standing</w:t>
-      </w:r>
-      <w:r>
-        <w:t xml:space="preserve"> things save for the </w:t>
-      </w:r>
-      <w:r>
-        <w:rPr>
-          <w:i/>
-        </w:rPr>
-        <w:t>one</w:t>
-      </w:r>
-      <w:r>
-        <w:t xml:space="preserve"> which is simultaneous </w:t>
-      </w:r>
-      <w:r>
-        <w:rPr>
-          <w:i/>
-        </w:rPr>
-        <w:t>all</w:t>
-      </w:r>
-      <w:r>
-        <w:t xml:space="preserve"> and </w:t>
-      </w:r>
-      <w:r>
-        <w:rPr>
-          <w:i/>
-        </w:rPr>
-        <w:t>many</w:t>
-      </w:r>
-      <w:r>
-        <w:t xml:space="preserve"> (not totally free-standing things).</w:t>
+        <w:rPr>
+          <w:rFonts w:ascii="Garamond" w:hAnsi="Garamond"/>
+          <w:i/>
+        </w:rPr>
+        <w:t>ity</w:t>
+      </w:r>
+      <w:r>
+        <w:rPr>
+          <w:rFonts w:ascii="Garamond" w:hAnsi="Garamond"/>
+        </w:rPr>
+        <w:t xml:space="preserve"> symbol).</w:t>
+      </w:r>
+      <w:r>
+        <w:rPr>
+          <w:rFonts w:ascii="Garamond" w:hAnsi="Garamond"/>
+        </w:rPr>
+        <w:t xml:space="preserve"> A “self-subsisting” </w:t>
+      </w:r>
+      <w:r>
+        <w:rPr>
+          <w:rFonts w:ascii="Garamond" w:hAnsi="Garamond"/>
+          <w:i/>
+        </w:rPr>
+        <w:t>closed</w:t>
+      </w:r>
+      <w:r>
+        <w:rPr>
+          <w:rFonts w:ascii="Garamond" w:hAnsi="Garamond"/>
+        </w:rPr>
+        <w:t xml:space="preserve">, </w:t>
+      </w:r>
+      <w:r>
+        <w:rPr>
+          <w:rFonts w:ascii="Garamond" w:hAnsi="Garamond"/>
+          <w:i/>
+        </w:rPr>
+        <w:t>one-dimensional</w:t>
+      </w:r>
+      <w:r>
+        <w:rPr>
+          <w:rFonts w:ascii="Garamond" w:hAnsi="Garamond"/>
+        </w:rPr>
+        <w:t>, thing</w:t>
+      </w:r>
+      <w:r>
+        <w:rPr>
+          <w:rFonts w:ascii="Garamond" w:hAnsi="Garamond"/>
+        </w:rPr>
+        <w:t xml:space="preserve"> – this is a </w:t>
+      </w:r>
+      <w:r>
+        <w:rPr>
+          <w:rFonts w:ascii="Garamond" w:hAnsi="Garamond"/>
+          <w:i/>
+        </w:rPr>
+        <w:t>string</w:t>
+      </w:r>
+      <w:r>
+        <w:rPr>
+          <w:rFonts w:ascii="Garamond" w:hAnsi="Garamond"/>
+        </w:rPr>
+        <w:t xml:space="preserve"> (per string theory) and a kind of closed </w:t>
+      </w:r>
+      <w:r>
+        <w:rPr>
+          <w:rFonts w:ascii="Garamond" w:hAnsi="Garamond"/>
+          <w:i/>
+        </w:rPr>
+        <w:t>loop</w:t>
+      </w:r>
+      <w:r>
+        <w:rPr>
+          <w:rFonts w:ascii="Garamond" w:hAnsi="Garamond"/>
+        </w:rPr>
+        <w:t>.</w:t>
+      </w:r>
+      <w:r>
+        <w:rPr>
+          <w:rFonts w:ascii="Garamond" w:hAnsi="Garamond"/>
+        </w:rPr>
+        <w:t xml:space="preserve"> There is no space to it though we are forced to think in our mind of it as a </w:t>
+      </w:r>
+      <w:r>
+        <w:rPr>
+          <w:rFonts w:ascii="Garamond" w:hAnsi="Garamond"/>
+          <w:i/>
+        </w:rPr>
+        <w:t>circle</w:t>
+      </w:r>
+      <w:r>
+        <w:rPr>
+          <w:rFonts w:ascii="Garamond" w:hAnsi="Garamond"/>
+        </w:rPr>
+        <w:t xml:space="preserve"> (a line with </w:t>
+      </w:r>
+      <w:r>
+        <w:rPr>
+          <w:rFonts w:ascii="Garamond" w:hAnsi="Garamond"/>
+          <w:i/>
+        </w:rPr>
+        <w:t>space</w:t>
+      </w:r>
+      <w:r>
+        <w:rPr>
+          <w:rFonts w:ascii="Garamond" w:hAnsi="Garamond"/>
+        </w:rPr>
+        <w:t xml:space="preserve"> between evenly proportioned between every opposite part of the line</w:t>
+      </w:r>
+      <w:r>
+        <w:rPr>
+          <w:rFonts w:ascii="Garamond" w:hAnsi="Garamond"/>
+        </w:rPr>
+        <w:t xml:space="preserve"> that can be finitely represented but infinite</w:t>
+      </w:r>
+      <w:r>
+        <w:rPr>
+          <w:rFonts w:ascii="Garamond" w:hAnsi="Garamond"/>
+        </w:rPr>
+        <w:t xml:space="preserve"> traversed</w:t>
+      </w:r>
+      <w:r>
+        <w:rPr>
+          <w:rFonts w:ascii="Garamond" w:hAnsi="Garamond"/>
+        </w:rPr>
+        <w:t>).</w:t>
+      </w:r>
+      <w:r>
+        <w:rPr>
+          <w:rFonts w:ascii="Garamond" w:hAnsi="Garamond"/>
+        </w:rPr>
+        <w:t xml:space="preserve"> The </w:t>
+      </w:r>
+      <w:r>
+        <w:rPr>
+          <w:rFonts w:ascii="Garamond" w:hAnsi="Garamond"/>
+          <w:i/>
+        </w:rPr>
+        <w:t>infinity</w:t>
+      </w:r>
+      <w:r>
+        <w:rPr>
+          <w:rFonts w:ascii="Garamond" w:hAnsi="Garamond"/>
+        </w:rPr>
+        <w:t xml:space="preserve"> symbol (and is that realization not infinite in value –  that has made such a great joke of the foolish species humanity?)</w:t>
+      </w:r>
+      <w:r>
+        <w:rPr>
+          <w:rFonts w:ascii="Garamond" w:hAnsi="Garamond"/>
+        </w:rPr>
+        <w:t>.</w:t>
       </w:r>
     </w:p>
     <w:p>
-      <w:r>
-        <w:rPr>
+      <w:pPr>
+        <w:rPr>
+          <w:rFonts w:ascii="Garamond" w:hAnsi="Garamond"/>
+        </w:rPr>
+      </w:pPr>
+      <w:r>
+        <w:rPr>
+          <w:rFonts w:ascii="Garamond" w:hAnsi="Garamond"/>
           <w:b/>
         </w:rPr>
-        <w:t>[0.0.3]</w:t>
-      </w:r>
-      <w:r>
+        <w:t>[0.</w:t>
+      </w:r>
+      <w:r>
+        <w:rPr>
+          <w:rFonts w:ascii="Garamond" w:hAnsi="Garamond"/>
+          <w:b/>
+        </w:rPr>
+        <w:t>0.</w:t>
+      </w:r>
+      <w:r>
+        <w:rPr>
+          <w:rFonts w:ascii="Garamond" w:hAnsi="Garamond"/>
+          <w:b/>
+        </w:rPr>
+        <w:t>2</w:t>
+      </w:r>
+      <w:r>
+        <w:rPr>
+          <w:rFonts w:ascii="Garamond" w:hAnsi="Garamond"/>
+          <w:b/>
+        </w:rPr>
+        <w:t>]</w:t>
+      </w:r>
+      <w:r>
+        <w:rPr>
+          <w:rFonts w:ascii="Garamond" w:hAnsi="Garamond"/>
+        </w:rPr>
+        <w:t xml:space="preserve"> When a one-dimensional thing </w:t>
+      </w:r>
+      <w:r>
+        <w:rPr>
+          <w:rFonts w:ascii="Garamond" w:hAnsi="Garamond"/>
+          <w:i/>
+        </w:rPr>
+        <w:t>is put in such a way</w:t>
+      </w:r>
+      <w:r>
+        <w:rPr>
+          <w:rFonts w:ascii="Garamond" w:hAnsi="Garamond"/>
+        </w:rPr>
         <w:t xml:space="preserve"> </w:t>
       </w:r>
       <w:r>
-        <w:t xml:space="preserve">This is leap from </w:t>
-      </w:r>
-      <w:r>
-        <w:rPr>
-          <w:i/>
-        </w:rPr>
-        <w:t>dots</w:t>
-      </w:r>
-      <w:r>
-        <w:t xml:space="preserve"> to </w:t>
-      </w:r>
-      <w:r>
-        <w:rPr>
-          <w:i/>
-        </w:rPr>
-        <w:t>lines</w:t>
-      </w:r>
-      <w:r>
-        <w:t xml:space="preserve">. From </w:t>
-      </w:r>
-      <w:r>
-        <w:rPr>
-          <w:i/>
-        </w:rPr>
-        <w:t>points</w:t>
-      </w:r>
-      <w:r>
-        <w:t xml:space="preserve"> to </w:t>
-      </w:r>
-      <w:r>
-        <w:rPr>
-          <w:i/>
-        </w:rPr>
-        <w:t>structures</w:t>
-      </w:r>
-      <w:r>
-        <w:t xml:space="preserve">. Hegel’s remark applies here but it need not be </w:t>
-      </w:r>
-      <w:r>
-        <w:rPr>
-          <w:i/>
-        </w:rPr>
-        <w:t>The State</w:t>
-      </w:r>
-      <w:r>
-        <w:t xml:space="preserve">. </w:t>
+        <w:rPr>
+          <w:rFonts w:ascii="Garamond" w:hAnsi="Garamond"/>
+        </w:rPr>
+        <w:t>to create</w:t>
+      </w:r>
+      <w:r>
+        <w:rPr>
+          <w:rFonts w:ascii="Garamond" w:hAnsi="Garamond"/>
+        </w:rPr>
+        <w:t xml:space="preserve"> </w:t>
+      </w:r>
+      <w:r>
+        <w:rPr>
+          <w:rFonts w:ascii="Garamond" w:hAnsi="Garamond"/>
+        </w:rPr>
+        <w:t>two</w:t>
+      </w:r>
+      <w:r>
+        <w:rPr>
+          <w:rFonts w:ascii="Garamond" w:hAnsi="Garamond"/>
+        </w:rPr>
+        <w:t>-dimensional thing or n-dimensional thing</w:t>
+      </w:r>
+      <w:r>
+        <w:rPr>
+          <w:rFonts w:ascii="Garamond" w:hAnsi="Garamond"/>
+        </w:rPr>
+        <w:t xml:space="preserve"> – there is </w:t>
+      </w:r>
+      <w:r>
+        <w:rPr>
+          <w:rFonts w:ascii="Garamond" w:hAnsi="Garamond"/>
+          <w:i/>
+        </w:rPr>
+        <w:t>space</w:t>
+      </w:r>
+      <w:r>
+        <w:rPr>
+          <w:rFonts w:ascii="Garamond" w:hAnsi="Garamond"/>
+        </w:rPr>
+        <w:t xml:space="preserve"> – via a </w:t>
+      </w:r>
+      <w:r>
+        <w:rPr>
+          <w:rFonts w:ascii="Garamond" w:hAnsi="Garamond"/>
+          <w:i/>
+        </w:rPr>
+        <w:t>hologram</w:t>
+      </w:r>
+      <w:r>
+        <w:rPr>
+          <w:rFonts w:ascii="Garamond" w:hAnsi="Garamond"/>
+        </w:rPr>
+        <w:t xml:space="preserve"> (we</w:t>
+      </w:r>
+      <w:r>
+        <w:rPr>
+          <w:rFonts w:ascii="Garamond" w:hAnsi="Garamond"/>
+        </w:rPr>
+        <w:t>, you the reader and I,</w:t>
+      </w:r>
+      <w:r>
+        <w:rPr>
+          <w:rFonts w:ascii="Garamond" w:hAnsi="Garamond"/>
+        </w:rPr>
+        <w:t xml:space="preserve"> can draw an </w:t>
+      </w:r>
+      <w:r>
+        <w:rPr>
+          <w:rFonts w:ascii="Garamond" w:hAnsi="Garamond"/>
+          <w:i/>
+        </w:rPr>
+        <w:t>n-dimensional</w:t>
+      </w:r>
+      <w:r>
+        <w:rPr>
+          <w:rFonts w:ascii="Garamond" w:hAnsi="Garamond"/>
+        </w:rPr>
+        <w:t xml:space="preserve"> thing using </w:t>
+      </w:r>
+      <w:r>
+        <w:rPr>
+          <w:rFonts w:ascii="Garamond" w:hAnsi="Garamond"/>
+          <w:i/>
+        </w:rPr>
+        <w:t>n-1 dimensions</w:t>
+      </w:r>
+      <w:r>
+        <w:rPr>
+          <w:rFonts w:ascii="Garamond" w:hAnsi="Garamond"/>
+        </w:rPr>
+        <w:t xml:space="preserve">). This is the hint of </w:t>
+      </w:r>
+      <w:r>
+        <w:rPr>
+          <w:rFonts w:ascii="Garamond" w:hAnsi="Garamond"/>
+        </w:rPr>
+        <w:t xml:space="preserve">ontic </w:t>
+      </w:r>
+      <w:r>
+        <w:rPr>
+          <w:rFonts w:ascii="Garamond" w:hAnsi="Garamond"/>
+          <w:i/>
+        </w:rPr>
+        <w:t>structuralism</w:t>
+      </w:r>
+      <w:r>
+        <w:rPr>
+          <w:rFonts w:ascii="Garamond" w:hAnsi="Garamond"/>
+        </w:rPr>
+        <w:t xml:space="preserve"> – that there are no totally </w:t>
+      </w:r>
+      <w:r>
+        <w:rPr>
+          <w:rFonts w:ascii="Garamond" w:hAnsi="Garamond"/>
+          <w:i/>
+        </w:rPr>
+        <w:t>free-standing</w:t>
+      </w:r>
+      <w:r>
+        <w:rPr>
+          <w:rFonts w:ascii="Garamond" w:hAnsi="Garamond"/>
+        </w:rPr>
+        <w:t xml:space="preserve"> things save for the </w:t>
+      </w:r>
+      <w:r>
+        <w:rPr>
+          <w:rFonts w:ascii="Garamond" w:hAnsi="Garamond"/>
+          <w:i/>
+        </w:rPr>
+        <w:t>one</w:t>
+      </w:r>
+      <w:r>
+        <w:rPr>
+          <w:rFonts w:ascii="Garamond" w:hAnsi="Garamond"/>
+        </w:rPr>
+        <w:t xml:space="preserve"> which is simultaneous </w:t>
+      </w:r>
+      <w:r>
+        <w:rPr>
+          <w:rFonts w:ascii="Garamond" w:hAnsi="Garamond"/>
+          <w:i/>
+        </w:rPr>
+        <w:t>all</w:t>
+      </w:r>
+      <w:r>
+        <w:rPr>
+          <w:rFonts w:ascii="Garamond" w:hAnsi="Garamond"/>
+        </w:rPr>
+        <w:t xml:space="preserve"> and </w:t>
+      </w:r>
+      <w:r>
+        <w:rPr>
+          <w:rFonts w:ascii="Garamond" w:hAnsi="Garamond"/>
+          <w:i/>
+        </w:rPr>
+        <w:t>many</w:t>
+      </w:r>
+      <w:r>
+        <w:rPr>
+          <w:rFonts w:ascii="Garamond" w:hAnsi="Garamond"/>
+        </w:rPr>
+        <w:t xml:space="preserve"> (not totally free-standing things).</w:t>
       </w:r>
     </w:p>
     <w:p>
-      <w:r>
-        <w:t xml:space="preserve">Enjoin all into a self-organizing </w:t>
-      </w:r>
-      <w:r>
-        <w:t xml:space="preserve">language </w:t>
-      </w:r>
-      <w:r>
-        <w:t>structure with its customs and rules</w:t>
-      </w:r>
-      <w:r>
-        <w:t xml:space="preserve"> governed by </w:t>
-      </w:r>
-      <w:r>
-        <w:rPr>
-          <w:i/>
-        </w:rPr>
-        <w:t>logos</w:t>
-      </w:r>
-      <w:r>
-        <w:t>.</w:t>
+      <w:pPr>
+        <w:rPr>
+          <w:rFonts w:ascii="Garamond" w:hAnsi="Garamond"/>
+        </w:rPr>
+      </w:pPr>
+      <w:r>
+        <w:rPr>
+          <w:rFonts w:ascii="Garamond" w:hAnsi="Garamond"/>
+          <w:b/>
+        </w:rPr>
+        <w:t>[0.0.3]</w:t>
+      </w:r>
+      <w:r>
+        <w:rPr>
+          <w:rFonts w:ascii="Garamond" w:hAnsi="Garamond"/>
+        </w:rPr>
+        <w:t xml:space="preserve"> </w:t>
+      </w:r>
+      <w:r>
+        <w:rPr>
+          <w:rFonts w:ascii="Garamond" w:hAnsi="Garamond"/>
+        </w:rPr>
+        <w:t xml:space="preserve">This is leap from </w:t>
+      </w:r>
+      <w:r>
+        <w:rPr>
+          <w:rFonts w:ascii="Garamond" w:hAnsi="Garamond"/>
+          <w:i/>
+        </w:rPr>
+        <w:t>dots</w:t>
+      </w:r>
+      <w:r>
+        <w:rPr>
+          <w:rFonts w:ascii="Garamond" w:hAnsi="Garamond"/>
+        </w:rPr>
+        <w:t xml:space="preserve"> to </w:t>
+      </w:r>
+      <w:r>
+        <w:rPr>
+          <w:rFonts w:ascii="Garamond" w:hAnsi="Garamond"/>
+          <w:i/>
+        </w:rPr>
+        <w:t>lines</w:t>
+      </w:r>
+      <w:r>
+        <w:rPr>
+          <w:rFonts w:ascii="Garamond" w:hAnsi="Garamond"/>
+        </w:rPr>
+        <w:t xml:space="preserve">. From </w:t>
+      </w:r>
+      <w:r>
+        <w:rPr>
+          <w:rFonts w:ascii="Garamond" w:hAnsi="Garamond"/>
+          <w:i/>
+        </w:rPr>
+        <w:t>points</w:t>
+      </w:r>
+      <w:r>
+        <w:rPr>
+          <w:rFonts w:ascii="Garamond" w:hAnsi="Garamond"/>
+        </w:rPr>
+        <w:t xml:space="preserve"> to </w:t>
+      </w:r>
+      <w:r>
+        <w:rPr>
+          <w:rFonts w:ascii="Garamond" w:hAnsi="Garamond"/>
+          <w:i/>
+        </w:rPr>
+        <w:t>structures</w:t>
+      </w:r>
+      <w:r>
+        <w:rPr>
+          <w:rFonts w:ascii="Garamond" w:hAnsi="Garamond"/>
+        </w:rPr>
+        <w:t xml:space="preserve">. Hegel’s remark applies here but it need not be </w:t>
+      </w:r>
+      <w:r>
+        <w:rPr>
+          <w:rFonts w:ascii="Garamond" w:hAnsi="Garamond"/>
+          <w:i/>
+        </w:rPr>
+        <w:t>The State</w:t>
+      </w:r>
+      <w:r>
+        <w:rPr>
+          <w:rFonts w:ascii="Garamond" w:hAnsi="Garamond"/>
+        </w:rPr>
+        <w:t xml:space="preserve">. </w:t>
       </w:r>
     </w:p>
     <w:p>
-      <w:r>
-        <w:t>Our bodies are languages systems (bacteria, cells, DNA, proteins). The world is language systems.</w:t>
-      </w:r>
-      <w:r>
-        <w:t xml:space="preserve"> And so on.</w:t>
-      </w:r>
-      <w:r>
-        <w:t xml:space="preserve"> </w:t>
+      <w:pPr>
+        <w:rPr>
+          <w:rFonts w:ascii="Garamond" w:hAnsi="Garamond"/>
+        </w:rPr>
+      </w:pPr>
+      <w:r>
+        <w:rPr>
+          <w:rFonts w:ascii="Garamond" w:hAnsi="Garamond"/>
+        </w:rPr>
+        <w:t xml:space="preserve">Enjoin all into a self-organizing </w:t>
+      </w:r>
+      <w:r>
+        <w:rPr>
+          <w:rFonts w:ascii="Garamond" w:hAnsi="Garamond"/>
+        </w:rPr>
+        <w:t xml:space="preserve">language </w:t>
+      </w:r>
+      <w:r>
+        <w:rPr>
+          <w:rFonts w:ascii="Garamond" w:hAnsi="Garamond"/>
+        </w:rPr>
+        <w:t>structure with its customs and rules</w:t>
+      </w:r>
+      <w:r>
+        <w:rPr>
+          <w:rFonts w:ascii="Garamond" w:hAnsi="Garamond"/>
+        </w:rPr>
+        <w:t xml:space="preserve"> governed by </w:t>
+      </w:r>
+      <w:r>
+        <w:rPr>
+          <w:rFonts w:ascii="Garamond" w:hAnsi="Garamond"/>
+          <w:i/>
+        </w:rPr>
+        <w:t>logos</w:t>
+      </w:r>
+      <w:r>
+        <w:rPr>
+          <w:rFonts w:ascii="Garamond" w:hAnsi="Garamond"/>
+        </w:rPr>
+        <w:t>.</w:t>
       </w:r>
     </w:p>
     <w:p>
       <w:pPr>
         <w:rPr>
+          <w:rFonts w:ascii="Garamond" w:hAnsi="Garamond"/>
+        </w:rPr>
+      </w:pPr>
+      <w:r>
+        <w:rPr>
+          <w:rFonts w:ascii="Garamond" w:hAnsi="Garamond"/>
+        </w:rPr>
+        <w:t>Our bodies are languages systems (bacteria, cells, DNA, proteins). The world is language systems.</w:t>
+      </w:r>
+      <w:r>
+        <w:rPr>
+          <w:rFonts w:ascii="Garamond" w:hAnsi="Garamond"/>
+        </w:rPr>
+        <w:t xml:space="preserve"> And so on.</w:t>
+      </w:r>
+      <w:r>
+        <w:rPr>
+          <w:rFonts w:ascii="Garamond" w:hAnsi="Garamond"/>
+        </w:rPr>
+        <w:t xml:space="preserve"> </w:t>
+      </w:r>
+    </w:p>
+    <w:p>
+      <w:pPr>
+        <w:rPr>
+          <w:rFonts w:ascii="Garamond" w:hAnsi="Garamond"/>
           <w:b/>
         </w:rPr>
       </w:pPr>
       <w:r>
         <w:rPr>
+          <w:rFonts w:ascii="Garamond" w:hAnsi="Garamond"/>
           <w:b/>
         </w:rPr>
         <w:t xml:space="preserve">[0.0.4] </w:t>
@@ -471,6 +811,236 @@
     </w:sectPr>
   </w:body>
 </w:document>
+</file>
+
+<file path=word/endnotes.xml><?xml version="1.0" encoding="utf-8"?>
+<w:endnotes xmlns:wpc="http://schemas.microsoft.com/office/word/2010/wordprocessingCanvas" xmlns:cx="http://schemas.microsoft.com/office/drawing/2014/chartex" xmlns:cx1="http://schemas.microsoft.com/office/drawing/2015/9/8/chartex" xmlns:cx2="http://schemas.microsoft.com/office/drawing/2015/10/21/chartex" xmlns:cx3="http://schemas.microsoft.com/office/drawing/2016/5/9/chartex" xmlns:cx4="http://schemas.microsoft.com/office/drawing/2016/5/10/chartex" xmlns:cx5="http://schemas.microsoft.com/office/drawing/2016/5/11/chartex" xmlns:cx6="http://schemas.microsoft.com/office/drawing/2016/5/12/chartex" xmlns:cx7="http://schemas.microsoft.com/office/drawing/2016/5/13/chartex" xmlns:cx8="http://schemas.microsoft.com/office/drawing/2016/5/14/chartex" xmlns:mc="http://schemas.openxmlformats.org/markup-compatibility/2006" xmlns:aink="http://schemas.microsoft.com/office/drawing/2016/ink" xmlns:am3d="http://schemas.microsoft.com/office/drawing/2017/model3d" xmlns:o="urn:schemas-microsoft-com:office:office" xmlns:r="http://schemas.openxmlformats.org/officeDocument/2006/relationships" xmlns:m="http://schemas.openxmlformats.org/officeDocument/2006/math" xmlns:v="urn:schemas-microsoft-com:vml" xmlns:wp14="http://schemas.microsoft.com/office/word/2010/wordprocessingDrawing" xmlns:wp="http://schemas.openxmlformats.org/drawingml/2006/wordprocessingDrawing" xmlns:w10="urn:schemas-microsoft-com:office:word" xmlns:w="http://schemas.openxmlformats.org/wordprocessingml/2006/main" xmlns:w14="http://schemas.microsoft.com/office/word/2010/wordml" xmlns:w15="http://schemas.microsoft.com/office/word/2012/wordml" xmlns:w16cid="http://schemas.microsoft.com/office/word/2016/wordml/cid" xmlns:w16se="http://schemas.microsoft.com/office/word/2015/wordml/symex" xmlns:wpg="http://schemas.microsoft.com/office/word/2010/wordprocessingGroup" xmlns:wpi="http://schemas.microsoft.com/office/word/2010/wordprocessingInk" xmlns:wne="http://schemas.microsoft.com/office/word/2006/wordml" xmlns:wps="http://schemas.microsoft.com/office/word/2010/wordprocessingShape" mc:Ignorable="w14 w15 w16se w16cid wp14">
+  <w:endnote w:type="separator" w:id="-1">
+    <w:p>
+      <w:pPr>
+        <w:spacing w:after="0" w:line="240" w:lineRule="auto"/>
+      </w:pPr>
+      <w:r>
+        <w:separator/>
+      </w:r>
+    </w:p>
+  </w:endnote>
+  <w:endnote w:type="continuationSeparator" w:id="0">
+    <w:p>
+      <w:pPr>
+        <w:spacing w:after="0" w:line="240" w:lineRule="auto"/>
+      </w:pPr>
+      <w:r>
+        <w:continuationSeparator/>
+      </w:r>
+    </w:p>
+  </w:endnote>
+</w:endnotes>
+</file>
+
+<file path=word/footnotes.xml><?xml version="1.0" encoding="utf-8"?>
+<w:footnotes xmlns:wpc="http://schemas.microsoft.com/office/word/2010/wordprocessingCanvas" xmlns:cx="http://schemas.microsoft.com/office/drawing/2014/chartex" xmlns:cx1="http://schemas.microsoft.com/office/drawing/2015/9/8/chartex" xmlns:cx2="http://schemas.microsoft.com/office/drawing/2015/10/21/chartex" xmlns:cx3="http://schemas.microsoft.com/office/drawing/2016/5/9/chartex" xmlns:cx4="http://schemas.microsoft.com/office/drawing/2016/5/10/chartex" xmlns:cx5="http://schemas.microsoft.com/office/drawing/2016/5/11/chartex" xmlns:cx6="http://schemas.microsoft.com/office/drawing/2016/5/12/chartex" xmlns:cx7="http://schemas.microsoft.com/office/drawing/2016/5/13/chartex" xmlns:cx8="http://schemas.microsoft.com/office/drawing/2016/5/14/chartex" xmlns:mc="http://schemas.openxmlformats.org/markup-compatibility/2006" xmlns:aink="http://schemas.microsoft.com/office/drawing/2016/ink" xmlns:am3d="http://schemas.microsoft.com/office/drawing/2017/model3d" xmlns:o="urn:schemas-microsoft-com:office:office" xmlns:r="http://schemas.openxmlformats.org/officeDocument/2006/relationships" xmlns:m="http://schemas.openxmlformats.org/officeDocument/2006/math" xmlns:v="urn:schemas-microsoft-com:vml" xmlns:wp14="http://schemas.microsoft.com/office/word/2010/wordprocessingDrawing" xmlns:wp="http://schemas.openxmlformats.org/drawingml/2006/wordprocessingDrawing" xmlns:w10="urn:schemas-microsoft-com:office:word" xmlns:w="http://schemas.openxmlformats.org/wordprocessingml/2006/main" xmlns:w14="http://schemas.microsoft.com/office/word/2010/wordml" xmlns:w15="http://schemas.microsoft.com/office/word/2012/wordml" xmlns:w16cid="http://schemas.microsoft.com/office/word/2016/wordml/cid" xmlns:w16se="http://schemas.microsoft.com/office/word/2015/wordml/symex" xmlns:wpg="http://schemas.microsoft.com/office/word/2010/wordprocessingGroup" xmlns:wpi="http://schemas.microsoft.com/office/word/2010/wordprocessingInk" xmlns:wne="http://schemas.microsoft.com/office/word/2006/wordml" xmlns:wps="http://schemas.microsoft.com/office/word/2010/wordprocessingShape" mc:Ignorable="w14 w15 w16se w16cid wp14">
+  <w:footnote w:type="separator" w:id="-1">
+    <w:p>
+      <w:pPr>
+        <w:spacing w:after="0" w:line="240" w:lineRule="auto"/>
+      </w:pPr>
+      <w:r>
+        <w:separator/>
+      </w:r>
+    </w:p>
+  </w:footnote>
+  <w:footnote w:type="continuationSeparator" w:id="0">
+    <w:p>
+      <w:pPr>
+        <w:spacing w:after="0" w:line="240" w:lineRule="auto"/>
+      </w:pPr>
+      <w:r>
+        <w:continuationSeparator/>
+      </w:r>
+    </w:p>
+  </w:footnote>
+  <w:footnote w:id="1">
+    <w:p>
+      <w:pPr>
+        <w:pStyle w:val="FootnoteText"/>
+      </w:pPr>
+      <w:r>
+        <w:rPr>
+          <w:rStyle w:val="FootnoteReference"/>
+        </w:rPr>
+        <w:footnoteRef/>
+      </w:r>
+      <w:r>
+        <w:t xml:space="preserve"> </w:t>
+      </w:r>
+      <w:r>
+        <w:rPr>
+          <w:b/>
+        </w:rPr>
+        <w:t>Revision 0.0.</w:t>
+      </w:r>
+      <w:r>
+        <w:rPr>
+          <w:b/>
+        </w:rPr>
+        <w:t xml:space="preserve">3 </w:t>
+      </w:r>
+      <w:r>
+        <w:t>-</w:t>
+      </w:r>
+      <w:r>
+        <w:rPr>
+          <w:b/>
+        </w:rPr>
+        <w:t xml:space="preserve"> </w:t>
+      </w:r>
+      <w:r>
+        <w:rPr>
+          <w:b/>
+        </w:rPr>
+        <w:t>12.26.17</w:t>
+      </w:r>
+      <w:r>
+        <w:rPr>
+          <w:b/>
+        </w:rPr>
+        <w:t xml:space="preserve"> </w:t>
+      </w:r>
+      <w:r>
+        <w:t xml:space="preserve">- </w:t>
+      </w:r>
+      <w:hyperlink r:id="rId1" w:history="1">
+        <w:r>
+          <w:rPr>
+            <w:rStyle w:val="Hyperlink"/>
+          </w:rPr>
+          <w:t>https://www.linkedin.com/in/adamintaegerard/</w:t>
+        </w:r>
+      </w:hyperlink>
+    </w:p>
+  </w:footnote>
+</w:footnotes>
+</file>
+
+<file path=word/numbering.xml><?xml version="1.0" encoding="utf-8"?>
+<w:numbering xmlns:wpc="http://schemas.microsoft.com/office/word/2010/wordprocessingCanvas" xmlns:cx="http://schemas.microsoft.com/office/drawing/2014/chartex" xmlns:cx1="http://schemas.microsoft.com/office/drawing/2015/9/8/chartex" xmlns:cx2="http://schemas.microsoft.com/office/drawing/2015/10/21/chartex" xmlns:cx3="http://schemas.microsoft.com/office/drawing/2016/5/9/chartex" xmlns:cx4="http://schemas.microsoft.com/office/drawing/2016/5/10/chartex" xmlns:cx5="http://schemas.microsoft.com/office/drawing/2016/5/11/chartex" xmlns:cx6="http://schemas.microsoft.com/office/drawing/2016/5/12/chartex" xmlns:cx7="http://schemas.microsoft.com/office/drawing/2016/5/13/chartex" xmlns:cx8="http://schemas.microsoft.com/office/drawing/2016/5/14/chartex" xmlns:mc="http://schemas.openxmlformats.org/markup-compatibility/2006" xmlns:aink="http://schemas.microsoft.com/office/drawing/2016/ink" xmlns:am3d="http://schemas.microsoft.com/office/drawing/2017/model3d" xmlns:o="urn:schemas-microsoft-com:office:office" xmlns:r="http://schemas.openxmlformats.org/officeDocument/2006/relationships" xmlns:m="http://schemas.openxmlformats.org/officeDocument/2006/math" xmlns:v="urn:schemas-microsoft-com:vml" xmlns:wp14="http://schemas.microsoft.com/office/word/2010/wordprocessingDrawing" xmlns:wp="http://schemas.openxmlformats.org/drawingml/2006/wordprocessingDrawing" xmlns:w10="urn:schemas-microsoft-com:office:word" xmlns:w="http://schemas.openxmlformats.org/wordprocessingml/2006/main" xmlns:w14="http://schemas.microsoft.com/office/word/2010/wordml" xmlns:w15="http://schemas.microsoft.com/office/word/2012/wordml" xmlns:w16cid="http://schemas.microsoft.com/office/word/2016/wordml/cid" xmlns:w16se="http://schemas.microsoft.com/office/word/2015/wordml/symex" xmlns:wpg="http://schemas.microsoft.com/office/word/2010/wordprocessingGroup" xmlns:wpi="http://schemas.microsoft.com/office/word/2010/wordprocessingInk" xmlns:wne="http://schemas.microsoft.com/office/word/2006/wordml" xmlns:wps="http://schemas.microsoft.com/office/word/2010/wordprocessingShape" mc:Ignorable="w14 w15 w16se w16cid wp14">
+  <w:abstractNum w:abstractNumId="0" w15:restartNumberingAfterBreak="0">
+    <w:nsid w:val="2A746D29"/>
+    <w:multiLevelType w:val="multilevel"/>
+    <w:tmpl w:val="F4B42A64"/>
+    <w:lvl w:ilvl="0">
+      <w:numFmt w:val="decimal"/>
+      <w:lvlText w:val="%1.0"/>
+      <w:lvlJc w:val="left"/>
+      <w:pPr>
+        <w:ind w:left="720" w:hanging="720"/>
+      </w:pPr>
+      <w:rPr>
+        <w:rFonts w:hint="default"/>
+      </w:rPr>
+    </w:lvl>
+    <w:lvl w:ilvl="1">
+      <w:start w:val="1"/>
+      <w:numFmt w:val="decimal"/>
+      <w:lvlText w:val="%1.%2"/>
+      <w:lvlJc w:val="left"/>
+      <w:pPr>
+        <w:ind w:left="1440" w:hanging="720"/>
+      </w:pPr>
+      <w:rPr>
+        <w:rFonts w:hint="default"/>
+      </w:rPr>
+    </w:lvl>
+    <w:lvl w:ilvl="2">
+      <w:start w:val="1"/>
+      <w:numFmt w:val="decimal"/>
+      <w:lvlText w:val="%1.%2.%3"/>
+      <w:lvlJc w:val="left"/>
+      <w:pPr>
+        <w:ind w:left="2160" w:hanging="720"/>
+      </w:pPr>
+      <w:rPr>
+        <w:rFonts w:hint="default"/>
+      </w:rPr>
+    </w:lvl>
+    <w:lvl w:ilvl="3">
+      <w:start w:val="1"/>
+      <w:numFmt w:val="decimal"/>
+      <w:lvlText w:val="%1.%2.%3.%4"/>
+      <w:lvlJc w:val="left"/>
+      <w:pPr>
+        <w:ind w:left="3240" w:hanging="1080"/>
+      </w:pPr>
+      <w:rPr>
+        <w:rFonts w:hint="default"/>
+      </w:rPr>
+    </w:lvl>
+    <w:lvl w:ilvl="4">
+      <w:start w:val="1"/>
+      <w:numFmt w:val="decimal"/>
+      <w:lvlText w:val="%1.%2.%3.%4.%5"/>
+      <w:lvlJc w:val="left"/>
+      <w:pPr>
+        <w:ind w:left="3960" w:hanging="1080"/>
+      </w:pPr>
+      <w:rPr>
+        <w:rFonts w:hint="default"/>
+      </w:rPr>
+    </w:lvl>
+    <w:lvl w:ilvl="5">
+      <w:start w:val="1"/>
+      <w:numFmt w:val="decimal"/>
+      <w:lvlText w:val="%1.%2.%3.%4.%5.%6"/>
+      <w:lvlJc w:val="left"/>
+      <w:pPr>
+        <w:ind w:left="5040" w:hanging="1440"/>
+      </w:pPr>
+      <w:rPr>
+        <w:rFonts w:hint="default"/>
+      </w:rPr>
+    </w:lvl>
+    <w:lvl w:ilvl="6">
+      <w:start w:val="1"/>
+      <w:numFmt w:val="decimal"/>
+      <w:lvlText w:val="%1.%2.%3.%4.%5.%6.%7"/>
+      <w:lvlJc w:val="left"/>
+      <w:pPr>
+        <w:ind w:left="5760" w:hanging="1440"/>
+      </w:pPr>
+      <w:rPr>
+        <w:rFonts w:hint="default"/>
+      </w:rPr>
+    </w:lvl>
+    <w:lvl w:ilvl="7">
+      <w:start w:val="1"/>
+      <w:numFmt w:val="decimal"/>
+      <w:lvlText w:val="%1.%2.%3.%4.%5.%6.%7.%8"/>
+      <w:lvlJc w:val="left"/>
+      <w:pPr>
+        <w:ind w:left="6840" w:hanging="1800"/>
+      </w:pPr>
+      <w:rPr>
+        <w:rFonts w:hint="default"/>
+      </w:rPr>
+    </w:lvl>
+    <w:lvl w:ilvl="8">
+      <w:start w:val="1"/>
+      <w:numFmt w:val="decimal"/>
+      <w:lvlText w:val="%1.%2.%3.%4.%5.%6.%7.%8.%9"/>
+      <w:lvlJc w:val="left"/>
+      <w:pPr>
+        <w:ind w:left="7920" w:hanging="2160"/>
+      </w:pPr>
+      <w:rPr>
+        <w:rFonts w:hint="default"/>
+      </w:rPr>
+    </w:lvl>
+  </w:abstractNum>
+  <w:num w:numId="1">
+    <w:abstractNumId w:val="0"/>
+  </w:num>
+</w:numbering>
 </file>
 
 <file path=word/styles.xml><?xml version="1.0" encoding="utf-8"?>
@@ -898,6 +1468,67 @@
     <w:semiHidden/>
     <w:unhideWhenUsed/>
   </w:style>
+  <w:style w:type="paragraph" w:styleId="FootnoteText">
+    <w:name w:val="footnote text"/>
+    <w:basedOn w:val="Normal"/>
+    <w:link w:val="FootnoteTextChar"/>
+    <w:uiPriority w:val="99"/>
+    <w:semiHidden/>
+    <w:unhideWhenUsed/>
+    <w:rsid w:val="004D5E5F"/>
+    <w:pPr>
+      <w:spacing w:after="0" w:line="240" w:lineRule="auto"/>
+    </w:pPr>
+    <w:rPr>
+      <w:sz w:val="20"/>
+      <w:szCs w:val="20"/>
+    </w:rPr>
+  </w:style>
+  <w:style w:type="character" w:customStyle="1" w:styleId="FootnoteTextChar">
+    <w:name w:val="Footnote Text Char"/>
+    <w:basedOn w:val="DefaultParagraphFont"/>
+    <w:link w:val="FootnoteText"/>
+    <w:uiPriority w:val="99"/>
+    <w:semiHidden/>
+    <w:rsid w:val="004D5E5F"/>
+    <w:rPr>
+      <w:sz w:val="20"/>
+      <w:szCs w:val="20"/>
+    </w:rPr>
+  </w:style>
+  <w:style w:type="character" w:styleId="FootnoteReference">
+    <w:name w:val="footnote reference"/>
+    <w:basedOn w:val="DefaultParagraphFont"/>
+    <w:uiPriority w:val="99"/>
+    <w:semiHidden/>
+    <w:unhideWhenUsed/>
+    <w:rsid w:val="004D5E5F"/>
+    <w:rPr>
+      <w:vertAlign w:val="superscript"/>
+    </w:rPr>
+  </w:style>
+  <w:style w:type="character" w:styleId="Hyperlink">
+    <w:name w:val="Hyperlink"/>
+    <w:basedOn w:val="DefaultParagraphFont"/>
+    <w:uiPriority w:val="99"/>
+    <w:unhideWhenUsed/>
+    <w:rsid w:val="004D5E5F"/>
+    <w:rPr>
+      <w:color w:val="0563C1" w:themeColor="hyperlink"/>
+      <w:u w:val="single"/>
+    </w:rPr>
+  </w:style>
+  <w:style w:type="paragraph" w:styleId="ListParagraph">
+    <w:name w:val="List Paragraph"/>
+    <w:basedOn w:val="Normal"/>
+    <w:uiPriority w:val="34"/>
+    <w:qFormat/>
+    <w:rsid w:val="004D5E5F"/>
+    <w:pPr>
+      <w:ind w:left="720"/>
+      <w:contextualSpacing/>
+    </w:pPr>
+  </w:style>
 </w:styles>
 </file>
 

</xml_diff>

<commit_message>
Cleanup in preparation for new site
</commit_message>
<xml_diff>
--- a/Core Papers/Relational Bundles, Functions, and Strings/Strings, Lines, Loops, Dimensions, Relational Bundles.docx
+++ b/Core Papers/Relational Bundles, Functions, and Strings/Strings, Lines, Loops, Dimensions, Relational Bundles.docx
@@ -101,73 +101,42 @@
         <w:rPr>
           <w:rFonts w:ascii="Garamond" w:hAnsi="Garamond"/>
         </w:rPr>
-        <w:t xml:space="preserve">The greatest fallacy was falling to recognize the structure of the </w:t>
-      </w:r>
-      <w:r>
-        <w:rPr>
-          <w:rFonts w:ascii="Garamond" w:hAnsi="Garamond"/>
-          <w:i/>
-        </w:rPr>
-        <w:t>dot</w:t>
-      </w:r>
-      <w:r>
-        <w:rPr>
-          <w:rFonts w:ascii="Garamond" w:hAnsi="Garamond"/>
-        </w:rPr>
-        <w:t xml:space="preserve">: the </w:t>
-      </w:r>
-      <w:r>
-        <w:rPr>
-          <w:rFonts w:ascii="Garamond" w:hAnsi="Garamond"/>
-          <w:i/>
-        </w:rPr>
-        <w:t>atom</w:t>
-      </w:r>
-      <w:r>
-        <w:rPr>
-          <w:rFonts w:ascii="Garamond" w:hAnsi="Garamond"/>
-        </w:rPr>
-        <w:t xml:space="preserve">. Most of the mystery throughout human time was trying to make sense of this thing. </w:t>
-      </w:r>
-      <w:r>
-        <w:rPr>
-          <w:rFonts w:ascii="Garamond" w:hAnsi="Garamond"/>
-          <w:i/>
-        </w:rPr>
-        <w:t xml:space="preserve">Ex nihil </w:t>
-      </w:r>
-      <w:proofErr w:type="spellStart"/>
-      <w:r>
-        <w:rPr>
-          <w:rFonts w:ascii="Garamond" w:hAnsi="Garamond"/>
-          <w:i/>
-        </w:rPr>
-        <w:t>nihil</w:t>
-      </w:r>
-      <w:proofErr w:type="spellEnd"/>
-      <w:r>
-        <w:rPr>
-          <w:rFonts w:ascii="Garamond" w:hAnsi="Garamond"/>
-        </w:rPr>
-        <w:t xml:space="preserve"> – seemingly nothing. That is why Democritus laughs! But through that process, we (you </w:t>
-      </w:r>
-      <w:r>
-        <w:rPr>
-          <w:rFonts w:ascii="Garamond" w:hAnsi="Garamond"/>
-        </w:rPr>
-        <w:t xml:space="preserve">– the reader - </w:t>
-      </w:r>
-      <w:r>
-        <w:rPr>
-          <w:rFonts w:ascii="Garamond" w:hAnsi="Garamond"/>
-        </w:rPr>
-        <w:t>and I) have gained our redemption at least in some sense and it is ongoing</w:t>
-      </w:r>
-      <w:r>
-        <w:rPr>
-          <w:rFonts w:ascii="Garamond" w:hAnsi="Garamond"/>
-        </w:rPr>
-        <w:t>.</w:t>
+        <w:t xml:space="preserve">This paper is conceived as joint attack on the </w:t>
+      </w:r>
+      <w:r>
+        <w:rPr>
+          <w:rFonts w:ascii="Garamond" w:hAnsi="Garamond"/>
+          <w:i/>
+        </w:rPr>
+        <w:t>concept of objecthood</w:t>
+      </w:r>
+      <w:r>
+        <w:rPr>
+          <w:rFonts w:ascii="Garamond" w:hAnsi="Garamond"/>
+        </w:rPr>
+        <w:t xml:space="preserve"> whose lasting and pernicious </w:t>
+      </w:r>
+      <w:r>
+        <w:rPr>
+          <w:rFonts w:ascii="Garamond" w:hAnsi="Garamond"/>
+          <w:b/>
+          <w:i/>
+        </w:rPr>
+        <w:t>monopoly</w:t>
+      </w:r>
+      <w:r>
+        <w:rPr>
+          <w:rFonts w:ascii="Garamond" w:hAnsi="Garamond"/>
+          <w:b/>
+          <w:i/>
+        </w:rPr>
+        <w:t xml:space="preserve"> </w:t>
+      </w:r>
+      <w:r>
+        <w:rPr>
+          <w:rFonts w:ascii="Garamond" w:hAnsi="Garamond"/>
+        </w:rPr>
+        <w:t>on fundamental ontology has infected and ruined most areas of genuine human inquiry.</w:t>
       </w:r>
     </w:p>
     <w:p>
@@ -179,89 +148,181 @@
       <w:r>
         <w:rPr>
           <w:rFonts w:ascii="Garamond" w:hAnsi="Garamond"/>
-          <w:b/>
-        </w:rPr>
-        <w:t>[0.0.1]</w:t>
-      </w:r>
-      <w:r>
-        <w:rPr>
-          <w:rFonts w:ascii="Garamond" w:hAnsi="Garamond"/>
-        </w:rPr>
-        <w:t xml:space="preserve"> </w:t>
-      </w:r>
-      <w:r>
-        <w:rPr>
-          <w:rFonts w:ascii="Garamond" w:hAnsi="Garamond"/>
-        </w:rPr>
-        <w:t xml:space="preserve">A </w:t>
-      </w:r>
-      <w:r>
-        <w:rPr>
-          <w:rFonts w:ascii="Garamond" w:hAnsi="Garamond"/>
-          <w:i/>
-        </w:rPr>
-        <w:t>dot</w:t>
-      </w:r>
-      <w:r>
-        <w:rPr>
-          <w:rFonts w:ascii="Garamond" w:hAnsi="Garamond"/>
-        </w:rPr>
-        <w:t xml:space="preserve"> is </w:t>
-      </w:r>
-      <w:r>
-        <w:rPr>
-          <w:rFonts w:ascii="Garamond" w:hAnsi="Garamond"/>
-          <w:b/>
-        </w:rPr>
-        <w:t>not</w:t>
-      </w:r>
-      <w:r>
-        <w:rPr>
-          <w:rFonts w:ascii="Garamond" w:hAnsi="Garamond"/>
-        </w:rPr>
-        <w:t xml:space="preserve"> a </w:t>
-      </w:r>
-      <w:r>
-        <w:rPr>
-          <w:rFonts w:ascii="Garamond" w:hAnsi="Garamond"/>
-          <w:i/>
-        </w:rPr>
-        <w:t>point</w:t>
-      </w:r>
-      <w:r>
-        <w:rPr>
-          <w:rFonts w:ascii="Garamond" w:hAnsi="Garamond"/>
-        </w:rPr>
-        <w:t xml:space="preserve"> but a </w:t>
-      </w:r>
-      <w:r>
-        <w:rPr>
-          <w:rFonts w:ascii="Garamond" w:hAnsi="Garamond"/>
-          <w:i/>
-        </w:rPr>
-        <w:t>circle</w:t>
-      </w:r>
-      <w:r>
-        <w:rPr>
-          <w:rFonts w:ascii="Garamond" w:hAnsi="Garamond"/>
-        </w:rPr>
-        <w:t xml:space="preserve"> (or like the </w:t>
-      </w:r>
-      <w:r>
-        <w:rPr>
-          <w:rFonts w:ascii="Garamond" w:hAnsi="Garamond"/>
-          <w:i/>
-        </w:rPr>
-        <w:t>infin</w:t>
+        </w:rPr>
+        <w:t xml:space="preserve">The concept of an object is reinforced by the </w:t>
       </w:r>
       <w:bookmarkStart w:id="0" w:name="_GoBack"/>
       <w:bookmarkEnd w:id="0"/>
-      <w:r>
-        <w:rPr>
-          <w:rFonts w:ascii="Garamond" w:hAnsi="Garamond"/>
-          <w:i/>
-        </w:rPr>
-        <w:t>ity</w:t>
+    </w:p>
+    <w:p>
+      <w:pPr>
+        <w:rPr>
+          <w:rFonts w:ascii="Garamond" w:hAnsi="Garamond"/>
+        </w:rPr>
+      </w:pPr>
+    </w:p>
+    <w:p>
+      <w:pPr>
+        <w:rPr>
+          <w:rFonts w:ascii="Garamond" w:hAnsi="Garamond"/>
+        </w:rPr>
+      </w:pPr>
+      <w:r>
+        <w:rPr>
+          <w:rFonts w:ascii="Garamond" w:hAnsi="Garamond"/>
+        </w:rPr>
+        <w:t xml:space="preserve">The greatest fallacy was falling to recognize the structure of the </w:t>
+      </w:r>
+      <w:r>
+        <w:rPr>
+          <w:rFonts w:ascii="Garamond" w:hAnsi="Garamond"/>
+          <w:i/>
+        </w:rPr>
+        <w:t>dot</w:t>
+      </w:r>
+      <w:r>
+        <w:rPr>
+          <w:rFonts w:ascii="Garamond" w:hAnsi="Garamond"/>
+        </w:rPr>
+        <w:t xml:space="preserve">: the </w:t>
+      </w:r>
+      <w:r>
+        <w:rPr>
+          <w:rFonts w:ascii="Garamond" w:hAnsi="Garamond"/>
+          <w:i/>
+        </w:rPr>
+        <w:t>atom</w:t>
+      </w:r>
+      <w:r>
+        <w:rPr>
+          <w:rFonts w:ascii="Garamond" w:hAnsi="Garamond"/>
+        </w:rPr>
+        <w:t xml:space="preserve">. Most of the mystery throughout human time was trying to make sense of this thing. </w:t>
+      </w:r>
+      <w:r>
+        <w:rPr>
+          <w:rFonts w:ascii="Garamond" w:hAnsi="Garamond"/>
+          <w:i/>
+        </w:rPr>
+        <w:t xml:space="preserve">Ex nihil </w:t>
+      </w:r>
+      <w:proofErr w:type="spellStart"/>
+      <w:r>
+        <w:rPr>
+          <w:rFonts w:ascii="Garamond" w:hAnsi="Garamond"/>
+          <w:i/>
+        </w:rPr>
+        <w:t>nihil</w:t>
+      </w:r>
+      <w:proofErr w:type="spellEnd"/>
+      <w:r>
+        <w:rPr>
+          <w:rFonts w:ascii="Garamond" w:hAnsi="Garamond"/>
+        </w:rPr>
+        <w:t xml:space="preserve"> – seemingly nothing. That is why Democritus laughs! But through that process, we (you </w:t>
+      </w:r>
+      <w:r>
+        <w:rPr>
+          <w:rFonts w:ascii="Garamond" w:hAnsi="Garamond"/>
+        </w:rPr>
+        <w:t xml:space="preserve">– the reader - </w:t>
+      </w:r>
+      <w:r>
+        <w:rPr>
+          <w:rFonts w:ascii="Garamond" w:hAnsi="Garamond"/>
+        </w:rPr>
+        <w:t>and I) have gained our redemption at least in some sense and it is ongoing</w:t>
+      </w:r>
+      <w:r>
+        <w:rPr>
+          <w:rFonts w:ascii="Garamond" w:hAnsi="Garamond"/>
+        </w:rPr>
+        <w:t>.</w:t>
+      </w:r>
+    </w:p>
+    <w:p>
+      <w:pPr>
+        <w:rPr>
+          <w:rFonts w:ascii="Garamond" w:hAnsi="Garamond"/>
+        </w:rPr>
+      </w:pPr>
+      <w:r>
+        <w:rPr>
+          <w:rFonts w:ascii="Garamond" w:hAnsi="Garamond"/>
+          <w:b/>
+        </w:rPr>
+        <w:t>[0.0.1]</w:t>
+      </w:r>
+      <w:r>
+        <w:rPr>
+          <w:rFonts w:ascii="Garamond" w:hAnsi="Garamond"/>
+        </w:rPr>
+        <w:t xml:space="preserve"> </w:t>
+      </w:r>
+      <w:r>
+        <w:rPr>
+          <w:rFonts w:ascii="Garamond" w:hAnsi="Garamond"/>
+        </w:rPr>
+        <w:t xml:space="preserve">A </w:t>
+      </w:r>
+      <w:r>
+        <w:rPr>
+          <w:rFonts w:ascii="Garamond" w:hAnsi="Garamond"/>
+          <w:i/>
+        </w:rPr>
+        <w:t>dot</w:t>
+      </w:r>
+      <w:r>
+        <w:rPr>
+          <w:rFonts w:ascii="Garamond" w:hAnsi="Garamond"/>
+        </w:rPr>
+        <w:t xml:space="preserve"> is </w:t>
+      </w:r>
+      <w:r>
+        <w:rPr>
+          <w:rFonts w:ascii="Garamond" w:hAnsi="Garamond"/>
+          <w:b/>
+        </w:rPr>
+        <w:t>not</w:t>
+      </w:r>
+      <w:r>
+        <w:rPr>
+          <w:rFonts w:ascii="Garamond" w:hAnsi="Garamond"/>
+        </w:rPr>
+        <w:t xml:space="preserve"> a </w:t>
+      </w:r>
+      <w:r>
+        <w:rPr>
+          <w:rFonts w:ascii="Garamond" w:hAnsi="Garamond"/>
+          <w:i/>
+        </w:rPr>
+        <w:t>point</w:t>
+      </w:r>
+      <w:r>
+        <w:rPr>
+          <w:rFonts w:ascii="Garamond" w:hAnsi="Garamond"/>
+        </w:rPr>
+        <w:t xml:space="preserve"> but a </w:t>
+      </w:r>
+      <w:r>
+        <w:rPr>
+          <w:rFonts w:ascii="Garamond" w:hAnsi="Garamond"/>
+          <w:i/>
+        </w:rPr>
+        <w:t>circle</w:t>
+      </w:r>
+      <w:r>
+        <w:rPr>
+          <w:rFonts w:ascii="Garamond" w:hAnsi="Garamond"/>
+        </w:rPr>
+        <w:t xml:space="preserve"> (or like the </w:t>
+      </w:r>
+      <w:r>
+        <w:rPr>
+          <w:rFonts w:ascii="Garamond" w:hAnsi="Garamond"/>
+          <w:i/>
+        </w:rPr>
+        <w:t>infinity</w:t>
       </w:r>
       <w:r>
         <w:rPr>

</xml_diff>